<commit_message>
Start with Login/Register Implementation
</commit_message>
<xml_diff>
--- a/Documentation/Studienarbeit - Design (Assests).docx
+++ b/Documentation/Studienarbeit - Design (Assests).docx
@@ -4,15 +4,7 @@
   <w:body>
     <w:p>
       <w:r>
-        <w:t xml:space="preserve">Mögliche Designs aus dem </w:t>
-      </w:r>
-      <w:proofErr w:type="spellStart"/>
-      <w:r>
-        <w:t>AssetStore</w:t>
-      </w:r>
-      <w:proofErr w:type="spellEnd"/>
-      <w:r>
-        <w:t>:</w:t>
+        <w:t>Mögliche Designs aus dem AssetStore:</w:t>
       </w:r>
     </w:p>
     <w:p>
@@ -758,21 +750,7 @@
         <w:rPr>
           <w:lang w:val="en-US"/>
         </w:rPr>
-        <w:t xml:space="preserve"> (Victory/Defeat und </w:t>
-      </w:r>
-      <w:proofErr w:type="spellStart"/>
-      <w:r>
-        <w:rPr>
-          <w:lang w:val="en-US"/>
-        </w:rPr>
-        <w:t>Klicksounds</w:t>
-      </w:r>
-      <w:proofErr w:type="spellEnd"/>
-      <w:r>
-        <w:rPr>
-          <w:lang w:val="en-US"/>
-        </w:rPr>
-        <w:t>)</w:t>
+        <w:t xml:space="preserve"> (Victory/Defeat und Klicksounds)</w:t>
       </w:r>
     </w:p>
     <w:p>
@@ -821,13 +799,8 @@
       </w:hyperlink>
     </w:p>
     <w:p>
-      <w:proofErr w:type="spellStart"/>
-      <w:r>
-        <w:t>Leaderboard</w:t>
-      </w:r>
-      <w:proofErr w:type="spellEnd"/>
-      <w:r>
-        <w:t>:</w:t>
+      <w:r>
+        <w:t>Leaderboard:</w:t>
       </w:r>
     </w:p>
     <w:p>
@@ -1012,18 +985,32 @@
           <w:ilvl w:val="0"/>
           <w:numId w:val="2"/>
         </w:numPr>
-        <w:rPr>
-          <w:lang w:val="en-US"/>
-        </w:rPr>
-      </w:pPr>
-    </w:p>
-    <w:p>
-      <w:pPr>
-        <w:rPr>
-          <w:lang w:val="en-US"/>
-        </w:rPr>
-      </w:pPr>
-    </w:p>
+      </w:pPr>
+      <w:hyperlink r:id="rId47" w:history="1">
+        <w:r>
+          <w:rPr>
+            <w:rStyle w:val="Hyperlink"/>
+          </w:rPr>
+          <w:t>https://assetstore.unity.com/packages/2d/fonts/bubble-font-free-version-24987</w:t>
+        </w:r>
+      </w:hyperlink>
+      <w:r>
+        <w:t xml:space="preserve"> (fü</w:t>
+      </w:r>
+      <w:r>
+        <w:t>r Font)</w:t>
+      </w:r>
+    </w:p>
+    <w:p>
+      <w:pPr>
+        <w:pStyle w:val="Listenabsatz"/>
+        <w:numPr>
+          <w:ilvl w:val="0"/>
+          <w:numId w:val="2"/>
+        </w:numPr>
+      </w:pPr>
+    </w:p>
+    <w:p/>
     <w:sectPr>
       <w:pgSz w:w="11906" w:h="16838"/>
       <w:pgMar w:top="1417" w:right="1417" w:bottom="1134" w:left="1417" w:header="708" w:footer="708" w:gutter="0"/>
@@ -2508,20 +2495,20 @@
 </file>
 
 <file path=customXml/item1.xml><?xml version="1.0" encoding="utf-8"?>
-<p:properties xmlns:p="http://schemas.microsoft.com/office/2006/metadata/properties" xmlns:xsi="http://www.w3.org/2001/XMLSchema-instance" xmlns:pc="http://schemas.microsoft.com/office/infopath/2007/PartnerControls">
-  <documentManagement>
-    <_activity xmlns="5c41234c-bf55-4ac6-b914-3e3e83017e4a" xsi:nil="true"/>
-  </documentManagement>
-</p:properties>
-</file>
-
-<file path=customXml/item2.xml><?xml version="1.0" encoding="utf-8"?>
 <?mso-contentType ?>
 <FormTemplates xmlns="http://schemas.microsoft.com/sharepoint/v3/contenttype/forms">
   <Display>DocumentLibraryForm</Display>
   <Edit>DocumentLibraryForm</Edit>
   <New>DocumentLibraryForm</New>
 </FormTemplates>
+</file>
+
+<file path=customXml/item2.xml><?xml version="1.0" encoding="utf-8"?>
+<p:properties xmlns:p="http://schemas.microsoft.com/office/2006/metadata/properties" xmlns:xsi="http://www.w3.org/2001/XMLSchema-instance" xmlns:pc="http://schemas.microsoft.com/office/infopath/2007/PartnerControls">
+  <documentManagement>
+    <_activity xmlns="5c41234c-bf55-4ac6-b914-3e3e83017e4a" xsi:nil="true"/>
+  </documentManagement>
+</p:properties>
 </file>
 
 <file path=customXml/item3.xml><?xml version="1.0" encoding="utf-8"?>
@@ -2754,19 +2741,19 @@
 </file>
 
 <file path=customXml/itemProps1.xml><?xml version="1.0" encoding="utf-8"?>
+<ds:datastoreItem xmlns:ds="http://schemas.openxmlformats.org/officeDocument/2006/customXml" ds:itemID="{5E4750AE-3F2F-4D47-9B3D-8BF2D253CE0F}">
+  <ds:schemaRefs>
+    <ds:schemaRef ds:uri="http://schemas.microsoft.com/sharepoint/v3/contenttype/forms"/>
+  </ds:schemaRefs>
+</ds:datastoreItem>
+</file>
+
+<file path=customXml/itemProps2.xml><?xml version="1.0" encoding="utf-8"?>
 <ds:datastoreItem xmlns:ds="http://schemas.openxmlformats.org/officeDocument/2006/customXml" ds:itemID="{E2220F60-9383-41D2-BA52-F714783099E5}">
   <ds:schemaRefs>
     <ds:schemaRef ds:uri="http://schemas.microsoft.com/office/2006/metadata/properties"/>
     <ds:schemaRef ds:uri="http://schemas.microsoft.com/office/infopath/2007/PartnerControls"/>
     <ds:schemaRef ds:uri="5c41234c-bf55-4ac6-b914-3e3e83017e4a"/>
-  </ds:schemaRefs>
-</ds:datastoreItem>
-</file>
-
-<file path=customXml/itemProps2.xml><?xml version="1.0" encoding="utf-8"?>
-<ds:datastoreItem xmlns:ds="http://schemas.openxmlformats.org/officeDocument/2006/customXml" ds:itemID="{5E4750AE-3F2F-4D47-9B3D-8BF2D253CE0F}">
-  <ds:schemaRefs>
-    <ds:schemaRef ds:uri="http://schemas.microsoft.com/sharepoint/v3/contenttype/forms"/>
   </ds:schemaRefs>
 </ds:datastoreItem>
 </file>

</xml_diff>